<commit_message>
Added text to project report. Added the 'A' matrix which contains all of the features.
</commit_message>
<xml_diff>
--- a/document/finalProj.docx
+++ b/document/finalProj.docx
@@ -1,6 +1,6 @@
 
 <file path=word/document.xml><?xml version="1.0" encoding="utf-8"?>
-<w:document xmlns:wpc="http://schemas.microsoft.com/office/word/2010/wordprocessingCanvas" xmlns:mc="http://schemas.openxmlformats.org/markup-compatibility/2006" xmlns:o="urn:schemas-microsoft-com:office:office" xmlns:r="http://schemas.openxmlformats.org/officeDocument/2006/relationships" xmlns:m="http://schemas.openxmlformats.org/officeDocument/2006/math" xmlns:v="urn:schemas-microsoft-com:vml" xmlns:wp14="http://schemas.microsoft.com/office/word/2010/wordprocessingDrawing" xmlns:wp="http://schemas.openxmlformats.org/drawingml/2006/wordprocessingDrawing" xmlns:w10="urn:schemas-microsoft-com:office:word" xmlns:w="http://schemas.openxmlformats.org/wordprocessingml/2006/main" xmlns:w14="http://schemas.microsoft.com/office/word/2010/wordml" xmlns:w15="http://schemas.microsoft.com/office/word/2012/wordml" xmlns:wpg="http://schemas.microsoft.com/office/word/2010/wordprocessingGroup" xmlns:wpi="http://schemas.microsoft.com/office/word/2010/wordprocessingInk" xmlns:wne="http://schemas.microsoft.com/office/word/2006/wordml" xmlns:wps="http://schemas.microsoft.com/office/word/2010/wordprocessingShape" mc:Ignorable="w14 w15 wp14">
+<w:document xmlns:wpc="http://schemas.microsoft.com/office/word/2010/wordprocessingCanvas" xmlns:cx="http://schemas.microsoft.com/office/drawing/2014/chartex" xmlns:cx1="http://schemas.microsoft.com/office/drawing/2015/9/8/chartex" xmlns:cx2="http://schemas.microsoft.com/office/drawing/2015/10/21/chartex" xmlns:cx3="http://schemas.microsoft.com/office/drawing/2016/5/9/chartex" xmlns:cx4="http://schemas.microsoft.com/office/drawing/2016/5/10/chartex" xmlns:cx5="http://schemas.microsoft.com/office/drawing/2016/5/11/chartex" xmlns:cx6="http://schemas.microsoft.com/office/drawing/2016/5/12/chartex" xmlns:cx7="http://schemas.microsoft.com/office/drawing/2016/5/13/chartex" xmlns:cx8="http://schemas.microsoft.com/office/drawing/2016/5/14/chartex" xmlns:mc="http://schemas.openxmlformats.org/markup-compatibility/2006" xmlns:aink="http://schemas.microsoft.com/office/drawing/2016/ink" xmlns:o="urn:schemas-microsoft-com:office:office" xmlns:r="http://schemas.openxmlformats.org/officeDocument/2006/relationships" xmlns:m="http://schemas.openxmlformats.org/officeDocument/2006/math" xmlns:v="urn:schemas-microsoft-com:vml" xmlns:wp14="http://schemas.microsoft.com/office/word/2010/wordprocessingDrawing" xmlns:wp="http://schemas.openxmlformats.org/drawingml/2006/wordprocessingDrawing" xmlns:w10="urn:schemas-microsoft-com:office:word" xmlns:w="http://schemas.openxmlformats.org/wordprocessingml/2006/main" xmlns:w14="http://schemas.microsoft.com/office/word/2010/wordml" xmlns:w15="http://schemas.microsoft.com/office/word/2012/wordml" xmlns:w16se="http://schemas.microsoft.com/office/word/2015/wordml/symex" xmlns:wpg="http://schemas.microsoft.com/office/word/2010/wordprocessingGroup" xmlns:wpi="http://schemas.microsoft.com/office/word/2010/wordprocessingInk" xmlns:wne="http://schemas.microsoft.com/office/word/2006/wordml" xmlns:wps="http://schemas.microsoft.com/office/word/2010/wordprocessingShape" mc:Ignorable="w14 w15 w16se wp14">
   <w:body>
     <w:p>
       <w:pPr>
@@ -19,29 +19,18 @@
           <w:sz w:val="32"/>
           <w:szCs w:val="32"/>
         </w:rPr>
-        <w:t>Prediction of laboratory origin of seq</w:t>
-      </w:r>
-      <w:bookmarkStart w:id="0" w:name="_GoBack"/>
-      <w:bookmarkEnd w:id="0"/>
-      <w:r>
+        <w:t>Prediction of laboratory origin of sequencing runs by machine learning</w:t>
+      </w:r>
+    </w:p>
+    <w:p>
+      <w:pPr>
+        <w:pStyle w:val="NoSpacing"/>
         <w:rPr>
           <w:rFonts w:ascii="Times New Roman" w:hAnsi="Times New Roman" w:cs="Times New Roman"/>
           <w:b/>
           <w:sz w:val="32"/>
           <w:szCs w:val="32"/>
         </w:rPr>
-        <w:t>uencing runs by machine learning</w:t>
-      </w:r>
-    </w:p>
-    <w:p>
-      <w:pPr>
-        <w:pStyle w:val="NoSpacing"/>
-        <w:rPr>
-          <w:rFonts w:ascii="Times New Roman" w:hAnsi="Times New Roman" w:cs="Times New Roman"/>
-          <w:b/>
-          <w:sz w:val="32"/>
-          <w:szCs w:val="32"/>
-        </w:rPr>
       </w:pPr>
     </w:p>
     <w:p>
@@ -87,28 +76,84 @@
     <w:p>
       <w:pPr>
         <w:pStyle w:val="NoSpacing"/>
-        <w:rPr>
-          <w:rFonts w:ascii="Times New Roman" w:hAnsi="Times New Roman" w:cs="Times New Roman"/>
-          <w:sz w:val="24"/>
-          <w:szCs w:val="24"/>
-        </w:rPr>
-      </w:pPr>
-      <w:r>
-        <w:rPr>
-          <w:rFonts w:ascii="Times New Roman" w:hAnsi="Times New Roman" w:cs="Times New Roman"/>
-          <w:sz w:val="24"/>
-          <w:szCs w:val="24"/>
-        </w:rPr>
-        <w:tab/>
-      </w:r>
-      <w:r>
-        <w:rPr>
-          <w:rFonts w:ascii="Times New Roman" w:hAnsi="Times New Roman" w:cs="Times New Roman"/>
-          <w:sz w:val="24"/>
-          <w:szCs w:val="24"/>
-          <w:highlight w:val="yellow"/>
-        </w:rPr>
-        <w:t>300</w:t>
+        <w:ind w:firstLine="720"/>
+        <w:rPr>
+          <w:rFonts w:ascii="Times New Roman" w:hAnsi="Times New Roman" w:cs="Times New Roman"/>
+          <w:sz w:val="24"/>
+          <w:szCs w:val="24"/>
+        </w:rPr>
+      </w:pPr>
+      <w:r>
+        <w:rPr>
+          <w:rFonts w:ascii="Times New Roman" w:hAnsi="Times New Roman" w:cs="Times New Roman"/>
+          <w:sz w:val="24"/>
+          <w:szCs w:val="24"/>
+        </w:rPr>
+        <w:t xml:space="preserve">359 </w:t>
+      </w:r>
+      <w:r>
+        <w:rPr>
+          <w:rFonts w:ascii="Times New Roman" w:hAnsi="Times New Roman" w:cs="Times New Roman"/>
+          <w:sz w:val="24"/>
+          <w:szCs w:val="24"/>
+        </w:rPr>
+        <w:t xml:space="preserve">paired-end </w:t>
+      </w:r>
+      <w:r>
+        <w:rPr>
+          <w:rFonts w:ascii="Times New Roman" w:hAnsi="Times New Roman" w:cs="Times New Roman"/>
+          <w:sz w:val="24"/>
+          <w:szCs w:val="24"/>
+        </w:rPr>
+        <w:t xml:space="preserve">sequencing runs were downloaded from the </w:t>
+      </w:r>
+      <w:r>
+        <w:rPr>
+          <w:rFonts w:ascii="Times New Roman" w:hAnsi="Times New Roman" w:cs="Times New Roman"/>
+          <w:sz w:val="24"/>
+          <w:szCs w:val="24"/>
+        </w:rPr>
+        <w:t>Na</w:t>
+      </w:r>
+      <w:r>
+        <w:rPr>
+          <w:rFonts w:ascii="Times New Roman" w:hAnsi="Times New Roman" w:cs="Times New Roman"/>
+          <w:sz w:val="24"/>
+          <w:szCs w:val="24"/>
+        </w:rPr>
+        <w:t xml:space="preserve">tional Center for Biotechnology </w:t>
+      </w:r>
+      <w:r>
+        <w:rPr>
+          <w:rFonts w:ascii="Times New Roman" w:hAnsi="Times New Roman" w:cs="Times New Roman"/>
+          <w:sz w:val="24"/>
+          <w:szCs w:val="24"/>
+        </w:rPr>
+        <w:t>Information</w:t>
+      </w:r>
+      <w:r>
+        <w:rPr>
+          <w:rFonts w:ascii="Times New Roman" w:hAnsi="Times New Roman" w:cs="Times New Roman"/>
+          <w:sz w:val="24"/>
+          <w:szCs w:val="24"/>
+        </w:rPr>
+        <w:t xml:space="preserve"> (NCB</w:t>
+      </w:r>
+      <w:r>
+        <w:rPr>
+          <w:rFonts w:ascii="Times New Roman" w:hAnsi="Times New Roman" w:cs="Times New Roman"/>
+          <w:sz w:val="24"/>
+          <w:szCs w:val="24"/>
+        </w:rPr>
+        <w:t xml:space="preserve">I) Sequence Read Archive (SRA). 174 of the 359 </w:t>
+      </w:r>
+      <w:r>
+        <w:rPr>
+          <w:rFonts w:ascii="Times New Roman" w:hAnsi="Times New Roman" w:cs="Times New Roman"/>
+          <w:sz w:val="24"/>
+          <w:szCs w:val="24"/>
+        </w:rPr>
+        <w:t>datasets were submitted to the SRA by the</w:t>
       </w:r>
       <w:r>
         <w:rPr>
@@ -124,141 +169,83 @@
           <w:sz w:val="24"/>
           <w:szCs w:val="24"/>
         </w:rPr>
-        <w:t xml:space="preserve">paired-end </w:t>
-      </w:r>
-      <w:r>
-        <w:rPr>
-          <w:rFonts w:ascii="Times New Roman" w:hAnsi="Times New Roman" w:cs="Times New Roman"/>
-          <w:sz w:val="24"/>
-          <w:szCs w:val="24"/>
-        </w:rPr>
-        <w:t xml:space="preserve">sequencing runs were downloaded from the </w:t>
-      </w:r>
-      <w:r>
-        <w:rPr>
-          <w:rFonts w:ascii="Times New Roman" w:hAnsi="Times New Roman" w:cs="Times New Roman"/>
-          <w:sz w:val="24"/>
-          <w:szCs w:val="24"/>
-        </w:rPr>
-        <w:t>Na</w:t>
-      </w:r>
-      <w:r>
-        <w:rPr>
-          <w:rFonts w:ascii="Times New Roman" w:hAnsi="Times New Roman" w:cs="Times New Roman"/>
-          <w:sz w:val="24"/>
-          <w:szCs w:val="24"/>
-        </w:rPr>
-        <w:t xml:space="preserve">tional Center for Biotechnology </w:t>
-      </w:r>
-      <w:r>
-        <w:rPr>
-          <w:rFonts w:ascii="Times New Roman" w:hAnsi="Times New Roman" w:cs="Times New Roman"/>
-          <w:sz w:val="24"/>
-          <w:szCs w:val="24"/>
-        </w:rPr>
-        <w:t>Information</w:t>
-      </w:r>
-      <w:r>
-        <w:rPr>
-          <w:rFonts w:ascii="Times New Roman" w:hAnsi="Times New Roman" w:cs="Times New Roman"/>
-          <w:sz w:val="24"/>
-          <w:szCs w:val="24"/>
-        </w:rPr>
-        <w:t xml:space="preserve"> (NCBI) Sequence Read Archive (SRA). </w:t>
-      </w:r>
-      <w:r>
-        <w:rPr>
-          <w:rFonts w:ascii="Times New Roman" w:hAnsi="Times New Roman" w:cs="Times New Roman"/>
-          <w:sz w:val="24"/>
-          <w:szCs w:val="24"/>
-          <w:highlight w:val="yellow"/>
-        </w:rPr>
-        <w:t>100</w:t>
-      </w:r>
-      <w:r>
-        <w:rPr>
-          <w:rFonts w:ascii="Times New Roman" w:hAnsi="Times New Roman" w:cs="Times New Roman"/>
-          <w:sz w:val="24"/>
-          <w:szCs w:val="24"/>
-        </w:rPr>
-        <w:t xml:space="preserve"> of the </w:t>
-      </w:r>
-      <w:r>
-        <w:rPr>
-          <w:rFonts w:ascii="Times New Roman" w:hAnsi="Times New Roman" w:cs="Times New Roman"/>
-          <w:sz w:val="24"/>
-          <w:szCs w:val="24"/>
-          <w:highlight w:val="yellow"/>
-        </w:rPr>
-        <w:t>300</w:t>
-      </w:r>
-      <w:r>
-        <w:rPr>
-          <w:rFonts w:ascii="Times New Roman" w:hAnsi="Times New Roman" w:cs="Times New Roman"/>
-          <w:sz w:val="24"/>
-          <w:szCs w:val="24"/>
-        </w:rPr>
-        <w:t xml:space="preserve"> datasets were submitted to the SRA by the </w:t>
-      </w:r>
-      <w:r>
-        <w:rPr>
-          <w:rFonts w:ascii="Times New Roman" w:hAnsi="Times New Roman" w:cs="Times New Roman"/>
-          <w:sz w:val="24"/>
-          <w:szCs w:val="24"/>
-          <w:highlight w:val="yellow"/>
-        </w:rPr>
-        <w:t>CDC</w:t>
-      </w:r>
-      <w:r>
-        <w:rPr>
-          <w:rFonts w:ascii="Times New Roman" w:hAnsi="Times New Roman" w:cs="Times New Roman"/>
-          <w:sz w:val="24"/>
-          <w:szCs w:val="24"/>
-        </w:rPr>
-        <w:t xml:space="preserve"> in </w:t>
-      </w:r>
-      <w:r>
-        <w:rPr>
-          <w:rFonts w:ascii="Times New Roman" w:hAnsi="Times New Roman" w:cs="Times New Roman"/>
-          <w:sz w:val="24"/>
-          <w:szCs w:val="24"/>
-          <w:highlight w:val="yellow"/>
-        </w:rPr>
-        <w:t>May 2017</w:t>
-      </w:r>
-      <w:r>
-        <w:rPr>
-          <w:rFonts w:ascii="Times New Roman" w:hAnsi="Times New Roman" w:cs="Times New Roman"/>
-          <w:sz w:val="24"/>
-          <w:szCs w:val="24"/>
-        </w:rPr>
-        <w:t xml:space="preserve">. The remaining datasets were submitted by the </w:t>
-      </w:r>
-      <w:r>
-        <w:rPr>
-          <w:rFonts w:ascii="Times New Roman" w:hAnsi="Times New Roman" w:cs="Times New Roman"/>
-          <w:sz w:val="24"/>
-          <w:szCs w:val="24"/>
-          <w:highlight w:val="yellow"/>
-        </w:rPr>
-        <w:t>CDC</w:t>
-      </w:r>
-      <w:r>
-        <w:rPr>
-          <w:rFonts w:ascii="Times New Roman" w:hAnsi="Times New Roman" w:cs="Times New Roman"/>
-          <w:sz w:val="24"/>
-          <w:szCs w:val="24"/>
-        </w:rPr>
-        <w:t xml:space="preserve"> in </w:t>
-      </w:r>
-      <w:r>
-        <w:rPr>
-          <w:rFonts w:ascii="Times New Roman" w:hAnsi="Times New Roman" w:cs="Times New Roman"/>
-          <w:sz w:val="24"/>
-          <w:szCs w:val="24"/>
-          <w:highlight w:val="yellow"/>
-        </w:rPr>
-        <w:t>May 2017</w:t>
+        <w:t>Centers for Disease Control and Prevention Ent</w:t>
+      </w:r>
+      <w:r>
+        <w:rPr>
+          <w:rFonts w:ascii="Times New Roman" w:hAnsi="Times New Roman" w:cs="Times New Roman"/>
+          <w:sz w:val="24"/>
+          <w:szCs w:val="24"/>
+        </w:rPr>
+        <w:t xml:space="preserve">eric Diseases Laboratory Branch </w:t>
+      </w:r>
+      <w:r>
+        <w:rPr>
+          <w:rFonts w:ascii="Times New Roman" w:hAnsi="Times New Roman" w:cs="Times New Roman"/>
+          <w:sz w:val="24"/>
+          <w:szCs w:val="24"/>
+        </w:rPr>
+        <w:t>in</w:t>
+      </w:r>
+      <w:r>
+        <w:rPr>
+          <w:rFonts w:ascii="Times New Roman" w:hAnsi="Times New Roman" w:cs="Times New Roman"/>
+          <w:sz w:val="24"/>
+          <w:szCs w:val="24"/>
+        </w:rPr>
+        <w:t xml:space="preserve"> May 2017</w:t>
+      </w:r>
+      <w:r>
+        <w:rPr>
+          <w:rFonts w:ascii="Times New Roman" w:hAnsi="Times New Roman" w:cs="Times New Roman"/>
+          <w:sz w:val="24"/>
+          <w:szCs w:val="24"/>
+        </w:rPr>
+        <w:t>. The remaining datasets were submitted by the</w:t>
+      </w:r>
+      <w:r>
+        <w:rPr>
+          <w:rFonts w:ascii="Times New Roman" w:hAnsi="Times New Roman" w:cs="Times New Roman"/>
+          <w:sz w:val="24"/>
+          <w:szCs w:val="24"/>
+        </w:rPr>
+        <w:t xml:space="preserve"> </w:t>
+      </w:r>
+      <w:proofErr w:type="spellStart"/>
+      <w:r>
+        <w:rPr>
+          <w:rFonts w:ascii="Times New Roman" w:hAnsi="Times New Roman" w:cs="Times New Roman"/>
+          <w:sz w:val="24"/>
+          <w:szCs w:val="24"/>
+        </w:rPr>
+        <w:t>Statens</w:t>
+      </w:r>
+      <w:proofErr w:type="spellEnd"/>
+      <w:r>
+        <w:rPr>
+          <w:rFonts w:ascii="Times New Roman" w:hAnsi="Times New Roman" w:cs="Times New Roman"/>
+          <w:sz w:val="24"/>
+          <w:szCs w:val="24"/>
+        </w:rPr>
+        <w:t xml:space="preserve"> Serum </w:t>
+      </w:r>
+      <w:proofErr w:type="spellStart"/>
+      <w:r>
+        <w:rPr>
+          <w:rFonts w:ascii="Times New Roman" w:hAnsi="Times New Roman" w:cs="Times New Roman"/>
+          <w:sz w:val="24"/>
+          <w:szCs w:val="24"/>
+        </w:rPr>
+        <w:t>Institut</w:t>
+      </w:r>
+      <w:proofErr w:type="spellEnd"/>
+      <w:r>
+        <w:rPr>
+          <w:rFonts w:ascii="Times New Roman" w:hAnsi="Times New Roman" w:cs="Times New Roman"/>
+          <w:sz w:val="24"/>
+          <w:szCs w:val="24"/>
+        </w:rPr>
+        <w:t xml:space="preserve"> in Denmark in May 2017</w:t>
       </w:r>
       <w:r>
         <w:rPr>
@@ -320,16 +307,15 @@
           <w:sz w:val="24"/>
           <w:szCs w:val="24"/>
         </w:rPr>
-        <w:t xml:space="preserve">The SRA Toolkit (version 2.8.2-1) was used to download SRA files from the Sequence Read Archive. The same toolkit was used to convert the SRA files into FASTQ files. Custom Python scripts (version </w:t>
-      </w:r>
-      <w:r>
-        <w:rPr>
-          <w:rFonts w:ascii="Times New Roman" w:hAnsi="Times New Roman" w:cs="Times New Roman"/>
-          <w:sz w:val="24"/>
-          <w:szCs w:val="24"/>
-          <w:highlight w:val="yellow"/>
-        </w:rPr>
-        <w:t>2.7</w:t>
+        <w:t>The SRA Toolkit (version 2.8.2-1) was used to download SRA files from the Sequence Read Archive. The same toolkit was used to convert the SRA files into FASTQ files.</w:t>
+      </w:r>
+      <w:r>
+        <w:rPr>
+          <w:rFonts w:ascii="Times New Roman" w:hAnsi="Times New Roman" w:cs="Times New Roman"/>
+          <w:sz w:val="24"/>
+          <w:szCs w:val="24"/>
+        </w:rPr>
+        <w:t xml:space="preserve"> Custom Python scripts (version 3.6.0</w:t>
       </w:r>
       <w:r>
         <w:rPr>
@@ -613,7 +599,114 @@
           <w:sz w:val="24"/>
           <w:szCs w:val="24"/>
         </w:rPr>
-        <w:t xml:space="preserve"> To calculate the proportion of 4-mers in a sequencing run, we slid a four DNA base size window down each read. At every position in the reads, we then would increment the corresponding 4-mer. This resulted in our first set of 256 features.  (</w:t>
+        <w:t xml:space="preserve"> To calculate the proportion of 4-mers in a sequencing run, we slid a four DNA base size window down each read. At every position in the reads, we then would inc</w:t>
+      </w:r>
+      <w:r>
+        <w:rPr>
+          <w:rFonts w:ascii="Times New Roman" w:hAnsi="Times New Roman" w:cs="Times New Roman"/>
+          <w:sz w:val="24"/>
+          <w:szCs w:val="24"/>
+        </w:rPr>
+        <w:t xml:space="preserve">rement the corresponding 4-mer. Following normalization, this results in the proportion of each 4-mer in each sequencing run. There are either 256 or 625 features that result from this process, depending on whether ‘N’ is considered a unique nucleotide or not. </w:t>
+      </w:r>
+    </w:p>
+    <w:p>
+      <w:pPr>
+        <w:pStyle w:val="NoSpacing"/>
+        <w:ind w:firstLine="720"/>
+        <w:rPr>
+          <w:rFonts w:ascii="Times New Roman" w:hAnsi="Times New Roman" w:cs="Times New Roman"/>
+          <w:sz w:val="24"/>
+          <w:szCs w:val="24"/>
+        </w:rPr>
+      </w:pPr>
+      <w:r>
+        <w:rPr>
+          <w:rFonts w:ascii="Times New Roman" w:hAnsi="Times New Roman" w:cs="Times New Roman"/>
+          <w:sz w:val="24"/>
+          <w:szCs w:val="24"/>
+        </w:rPr>
+        <w:t xml:space="preserve">The second set of features we used is </w:t>
+      </w:r>
+      <w:r>
+        <w:rPr>
+          <w:rFonts w:ascii="Times New Roman" w:hAnsi="Times New Roman" w:cs="Times New Roman"/>
+          <w:sz w:val="24"/>
+          <w:szCs w:val="24"/>
+        </w:rPr>
+        <w:t>related</w:t>
+      </w:r>
+      <w:r>
+        <w:rPr>
+          <w:rFonts w:ascii="Times New Roman" w:hAnsi="Times New Roman" w:cs="Times New Roman"/>
+          <w:sz w:val="24"/>
+          <w:szCs w:val="24"/>
+        </w:rPr>
+        <w:t xml:space="preserve"> to the quality of the sequencing reads. </w:t>
+      </w:r>
+      <w:r>
+        <w:rPr>
+          <w:rFonts w:ascii="Times New Roman" w:hAnsi="Times New Roman" w:cs="Times New Roman"/>
+          <w:sz w:val="24"/>
+          <w:szCs w:val="24"/>
+        </w:rPr>
+        <w:t>Depending on the</w:t>
+      </w:r>
+      <w:r>
+        <w:rPr>
+          <w:rFonts w:ascii="Times New Roman" w:hAnsi="Times New Roman" w:cs="Times New Roman"/>
+          <w:sz w:val="24"/>
+          <w:szCs w:val="24"/>
+        </w:rPr>
+        <w:t xml:space="preserve"> protocol used and the</w:t>
+      </w:r>
+      <w:r>
+        <w:rPr>
+          <w:rFonts w:ascii="Times New Roman" w:hAnsi="Times New Roman" w:cs="Times New Roman"/>
+          <w:sz w:val="24"/>
+          <w:szCs w:val="24"/>
+        </w:rPr>
+        <w:t xml:space="preserve"> skill of the technician </w:t>
+      </w:r>
+      <w:r>
+        <w:rPr>
+          <w:rFonts w:ascii="Times New Roman" w:hAnsi="Times New Roman" w:cs="Times New Roman"/>
+          <w:sz w:val="24"/>
+          <w:szCs w:val="24"/>
+        </w:rPr>
+        <w:t>processing the sample</w:t>
+      </w:r>
+      <w:r>
+        <w:rPr>
+          <w:rFonts w:ascii="Times New Roman" w:hAnsi="Times New Roman" w:cs="Times New Roman"/>
+          <w:sz w:val="24"/>
+          <w:szCs w:val="24"/>
+        </w:rPr>
+        <w:t>, there can be differences in</w:t>
+      </w:r>
+      <w:r>
+        <w:rPr>
+          <w:rFonts w:ascii="Times New Roman" w:hAnsi="Times New Roman" w:cs="Times New Roman"/>
+          <w:sz w:val="24"/>
+          <w:szCs w:val="24"/>
+        </w:rPr>
+        <w:t xml:space="preserve"> the quality of the sequencing run. Each base in a sequencing read </w:t>
+      </w:r>
+      <w:r>
+        <w:rPr>
+          <w:rFonts w:ascii="Times New Roman" w:hAnsi="Times New Roman" w:cs="Times New Roman"/>
+          <w:sz w:val="24"/>
+          <w:szCs w:val="24"/>
+        </w:rPr>
+        <w:t>has an associated quality score with it.</w:t>
+      </w:r>
+      <w:r>
+        <w:rPr>
+          <w:rFonts w:ascii="Times New Roman" w:hAnsi="Times New Roman" w:cs="Times New Roman"/>
+          <w:sz w:val="24"/>
+          <w:szCs w:val="24"/>
+        </w:rPr>
+        <w:t xml:space="preserve"> The distribution of quality scores and the </w:t>
       </w:r>
       <w:proofErr w:type="gramStart"/>
       <w:r>
@@ -621,9 +714,8 @@
           <w:rFonts w:ascii="Times New Roman" w:hAnsi="Times New Roman" w:cs="Times New Roman"/>
           <w:sz w:val="24"/>
           <w:szCs w:val="24"/>
-          <w:highlight w:val="yellow"/>
-        </w:rPr>
-        <w:t>need</w:t>
+        </w:rPr>
+        <w:t>drop in</w:t>
       </w:r>
       <w:proofErr w:type="gramEnd"/>
       <w:r>
@@ -631,10 +723,19 @@
           <w:rFonts w:ascii="Times New Roman" w:hAnsi="Times New Roman" w:cs="Times New Roman"/>
           <w:sz w:val="24"/>
           <w:szCs w:val="24"/>
-          <w:highlight w:val="yellow"/>
-        </w:rPr>
-        <w:t xml:space="preserve"> better transition to last sentence…say stored in a 256 length vector?)</w:t>
-      </w:r>
+        </w:rPr>
+        <w:t xml:space="preserve"> quality as a function of read length may differ between laboratories as a result of technician idiosyncrasies and protocol differences. To </w:t>
+      </w:r>
+      <w:r>
+        <w:rPr>
+          <w:rFonts w:ascii="Times New Roman" w:hAnsi="Times New Roman" w:cs="Times New Roman"/>
+          <w:sz w:val="24"/>
+          <w:szCs w:val="24"/>
+        </w:rPr>
+        <w:t>investigate whether quality scores can be used as a signature of laboratory origin, we calculated the proportion of quality score over all the reads in a sequencing run to use as features.</w:t>
+      </w:r>
+      <w:bookmarkStart w:id="0" w:name="_GoBack"/>
+      <w:bookmarkEnd w:id="0"/>
     </w:p>
     <w:p>
       <w:pPr>
@@ -652,140 +753,181 @@
           <w:sz w:val="24"/>
           <w:szCs w:val="24"/>
         </w:rPr>
-        <w:t xml:space="preserve">The second set of features we used is </w:t>
-      </w:r>
-      <w:r>
-        <w:rPr>
-          <w:rFonts w:ascii="Times New Roman" w:hAnsi="Times New Roman" w:cs="Times New Roman"/>
-          <w:sz w:val="24"/>
-          <w:szCs w:val="24"/>
-        </w:rPr>
-        <w:t>related</w:t>
-      </w:r>
-      <w:r>
-        <w:rPr>
-          <w:rFonts w:ascii="Times New Roman" w:hAnsi="Times New Roman" w:cs="Times New Roman"/>
-          <w:sz w:val="24"/>
-          <w:szCs w:val="24"/>
-        </w:rPr>
-        <w:t xml:space="preserve"> to the quality of the sequencing reads. </w:t>
-      </w:r>
-      <w:r>
-        <w:rPr>
-          <w:rFonts w:ascii="Times New Roman" w:hAnsi="Times New Roman" w:cs="Times New Roman"/>
-          <w:sz w:val="24"/>
-          <w:szCs w:val="24"/>
-        </w:rPr>
-        <w:t>Depending on the</w:t>
-      </w:r>
-      <w:r>
-        <w:rPr>
-          <w:rFonts w:ascii="Times New Roman" w:hAnsi="Times New Roman" w:cs="Times New Roman"/>
-          <w:sz w:val="24"/>
-          <w:szCs w:val="24"/>
-        </w:rPr>
-        <w:t xml:space="preserve"> protocol used and the</w:t>
-      </w:r>
-      <w:r>
-        <w:rPr>
-          <w:rFonts w:ascii="Times New Roman" w:hAnsi="Times New Roman" w:cs="Times New Roman"/>
-          <w:sz w:val="24"/>
-          <w:szCs w:val="24"/>
-        </w:rPr>
-        <w:t xml:space="preserve"> skill of the technician </w:t>
-      </w:r>
-      <w:r>
-        <w:rPr>
-          <w:rFonts w:ascii="Times New Roman" w:hAnsi="Times New Roman" w:cs="Times New Roman"/>
-          <w:sz w:val="24"/>
-          <w:szCs w:val="24"/>
-        </w:rPr>
-        <w:t>processing the sample</w:t>
-      </w:r>
-      <w:r>
-        <w:rPr>
-          <w:rFonts w:ascii="Times New Roman" w:hAnsi="Times New Roman" w:cs="Times New Roman"/>
-          <w:sz w:val="24"/>
-          <w:szCs w:val="24"/>
-        </w:rPr>
-        <w:t>, there can be differences in</w:t>
-      </w:r>
-      <w:r>
-        <w:rPr>
-          <w:rFonts w:ascii="Times New Roman" w:hAnsi="Times New Roman" w:cs="Times New Roman"/>
-          <w:sz w:val="24"/>
-          <w:szCs w:val="24"/>
-        </w:rPr>
-        <w:t xml:space="preserve"> the quality of the sequencing run. Each base in a sequencing read </w:t>
-      </w:r>
-    </w:p>
-    <w:p>
-      <w:pPr>
-        <w:pStyle w:val="NoSpacing"/>
-        <w:ind w:firstLine="720"/>
-        <w:rPr>
-          <w:rFonts w:ascii="Times New Roman" w:hAnsi="Times New Roman" w:cs="Times New Roman"/>
-          <w:sz w:val="24"/>
-          <w:szCs w:val="24"/>
-        </w:rPr>
-      </w:pPr>
-      <w:r>
-        <w:rPr>
-          <w:rFonts w:ascii="Times New Roman" w:hAnsi="Times New Roman" w:cs="Times New Roman"/>
-          <w:sz w:val="24"/>
-          <w:szCs w:val="24"/>
-        </w:rPr>
-        <w:t xml:space="preserve">Mean, </w:t>
+        <w:t xml:space="preserve">The third set of features used as input into the machine learning algorithms is the fragment size distribution of each sequencing run. </w:t>
+      </w:r>
+      <w:r>
+        <w:rPr>
+          <w:rFonts w:ascii="Times New Roman" w:hAnsi="Times New Roman" w:cs="Times New Roman"/>
+          <w:sz w:val="24"/>
+          <w:szCs w:val="24"/>
+        </w:rPr>
+        <w:t xml:space="preserve">Due to the various methods for fragmenting DNA prior to sequencing, it is possible that there is a signature each laboratory imparts on </w:t>
+      </w:r>
+      <w:r>
+        <w:rPr>
+          <w:rFonts w:ascii="Times New Roman" w:hAnsi="Times New Roman" w:cs="Times New Roman"/>
+          <w:sz w:val="24"/>
+          <w:szCs w:val="24"/>
+        </w:rPr>
+        <w:lastRenderedPageBreak/>
+        <w:t>fragment length distribution. To determine whether fragment length distribution can differentiate between laboratory sources, w</w:t>
+      </w:r>
+      <w:r>
+        <w:rPr>
+          <w:rFonts w:ascii="Times New Roman" w:hAnsi="Times New Roman" w:cs="Times New Roman"/>
+          <w:sz w:val="24"/>
+          <w:szCs w:val="24"/>
+        </w:rPr>
+        <w:t xml:space="preserve">e aligned paired-end reads together against a reference genome to determine fragment length. </w:t>
+      </w:r>
+      <w:r>
+        <w:rPr>
+          <w:rFonts w:ascii="Times New Roman" w:hAnsi="Times New Roman" w:cs="Times New Roman"/>
+          <w:sz w:val="24"/>
+          <w:szCs w:val="24"/>
+        </w:rPr>
+        <w:t>T</w:t>
+      </w:r>
+      <w:r>
+        <w:rPr>
+          <w:rFonts w:ascii="Times New Roman" w:hAnsi="Times New Roman" w:cs="Times New Roman"/>
+          <w:sz w:val="24"/>
+          <w:szCs w:val="24"/>
+        </w:rPr>
+        <w:t>he sequencing reads in each dataset</w:t>
+      </w:r>
+      <w:r>
+        <w:rPr>
+          <w:rFonts w:ascii="Times New Roman" w:hAnsi="Times New Roman" w:cs="Times New Roman"/>
+          <w:sz w:val="24"/>
+          <w:szCs w:val="24"/>
+        </w:rPr>
+        <w:t xml:space="preserve"> was aligned</w:t>
+      </w:r>
+      <w:r>
+        <w:rPr>
+          <w:rFonts w:ascii="Times New Roman" w:hAnsi="Times New Roman" w:cs="Times New Roman"/>
+          <w:sz w:val="24"/>
+          <w:szCs w:val="24"/>
+        </w:rPr>
+        <w:t xml:space="preserve"> the reference genome using Bowtie2 (version 2.3.2). We used</w:t>
+      </w:r>
+      <w:r>
+        <w:rPr>
+          <w:rFonts w:ascii="Times New Roman" w:hAnsi="Times New Roman" w:cs="Times New Roman"/>
+          <w:sz w:val="24"/>
+          <w:szCs w:val="24"/>
+        </w:rPr>
+        <w:t xml:space="preserve"> Illumina’s </w:t>
       </w:r>
       <w:proofErr w:type="spellStart"/>
-      <w:proofErr w:type="gramStart"/>
-      <w:r>
-        <w:rPr>
-          <w:rFonts w:ascii="Times New Roman" w:hAnsi="Times New Roman" w:cs="Times New Roman"/>
-          <w:sz w:val="24"/>
-          <w:szCs w:val="24"/>
-        </w:rPr>
-        <w:t>Sd</w:t>
+      <w:r>
+        <w:rPr>
+          <w:rFonts w:ascii="Times New Roman" w:hAnsi="Times New Roman" w:cs="Times New Roman"/>
+          <w:sz w:val="24"/>
+          <w:szCs w:val="24"/>
+        </w:rPr>
+        <w:t>iGenome</w:t>
       </w:r>
       <w:proofErr w:type="spellEnd"/>
-      <w:proofErr w:type="gramEnd"/>
-      <w:r>
-        <w:rPr>
-          <w:rFonts w:ascii="Times New Roman" w:hAnsi="Times New Roman" w:cs="Times New Roman"/>
-          <w:sz w:val="24"/>
-          <w:szCs w:val="24"/>
-        </w:rPr>
-        <w:t>, Full distribution, Average decrease in quality as a function of base</w:t>
-      </w:r>
-    </w:p>
-    <w:p>
-      <w:pPr>
-        <w:pStyle w:val="NoSpacing"/>
-        <w:ind w:firstLine="720"/>
-        <w:rPr>
-          <w:rFonts w:ascii="Times New Roman" w:hAnsi="Times New Roman" w:cs="Times New Roman"/>
-          <w:sz w:val="24"/>
-          <w:szCs w:val="24"/>
-        </w:rPr>
-      </w:pPr>
-    </w:p>
-    <w:p>
-      <w:pPr>
-        <w:pStyle w:val="NoSpacing"/>
-        <w:ind w:firstLine="720"/>
-        <w:rPr>
-          <w:rFonts w:ascii="Times New Roman" w:hAnsi="Times New Roman" w:cs="Times New Roman"/>
-          <w:sz w:val="24"/>
-          <w:szCs w:val="24"/>
-        </w:rPr>
-      </w:pPr>
-      <w:r>
-        <w:rPr>
-          <w:rFonts w:ascii="Times New Roman" w:hAnsi="Times New Roman" w:cs="Times New Roman"/>
-          <w:sz w:val="24"/>
-          <w:szCs w:val="24"/>
-        </w:rPr>
-        <w:t xml:space="preserve">The third set of features used as input into the machine learning algorithms is the fragment size distribution of each sequencing run. </w:t>
+      <w:r>
+        <w:rPr>
+          <w:rFonts w:ascii="Times New Roman" w:hAnsi="Times New Roman" w:cs="Times New Roman"/>
+          <w:sz w:val="24"/>
+          <w:szCs w:val="24"/>
+        </w:rPr>
+        <w:t xml:space="preserve"> </w:t>
+      </w:r>
+      <w:r>
+        <w:rPr>
+          <w:rFonts w:ascii="Times New Roman" w:hAnsi="Times New Roman" w:cs="Times New Roman"/>
+          <w:i/>
+          <w:sz w:val="24"/>
+          <w:szCs w:val="24"/>
+        </w:rPr>
+        <w:t>E. coli</w:t>
+      </w:r>
+      <w:r>
+        <w:rPr>
+          <w:rFonts w:ascii="Times New Roman" w:hAnsi="Times New Roman" w:cs="Times New Roman"/>
+          <w:sz w:val="24"/>
+          <w:szCs w:val="24"/>
+        </w:rPr>
+        <w:t xml:space="preserve"> </w:t>
+      </w:r>
+      <w:r>
+        <w:rPr>
+          <w:rFonts w:ascii="Times New Roman" w:hAnsi="Times New Roman" w:cs="Times New Roman"/>
+          <w:sz w:val="24"/>
+          <w:szCs w:val="24"/>
+        </w:rPr>
+        <w:t xml:space="preserve">MH1655 as the reference </w:t>
+      </w:r>
+      <w:r>
+        <w:rPr>
+          <w:rFonts w:ascii="Times New Roman" w:hAnsi="Times New Roman" w:cs="Times New Roman"/>
+          <w:sz w:val="24"/>
+          <w:szCs w:val="24"/>
+        </w:rPr>
+        <w:t>genome</w:t>
+      </w:r>
+      <w:r>
+        <w:rPr>
+          <w:rFonts w:ascii="Times New Roman" w:hAnsi="Times New Roman" w:cs="Times New Roman"/>
+          <w:sz w:val="24"/>
+          <w:szCs w:val="24"/>
+        </w:rPr>
+        <w:t xml:space="preserve">, which was built in October of 2001. </w:t>
+      </w:r>
+      <w:r>
+        <w:rPr>
+          <w:rFonts w:ascii="Times New Roman" w:hAnsi="Times New Roman" w:cs="Times New Roman"/>
+          <w:sz w:val="24"/>
+          <w:szCs w:val="24"/>
+        </w:rPr>
+        <w:t>After determining the length of all the sequenced fragments, we calculated the proportion of fragments lengths that fall into fragment length bins. Each fragment length bin contains fragment lengths in a 200 base-pair window. The smallest bin size is -1,000 and the largest bin size is 1,000.</w:t>
+      </w:r>
+      <w:r>
+        <w:rPr>
+          <w:rFonts w:ascii="Times New Roman" w:hAnsi="Times New Roman" w:cs="Times New Roman"/>
+          <w:sz w:val="24"/>
+          <w:szCs w:val="24"/>
+        </w:rPr>
+        <w:t xml:space="preserve"> Any fragment length that falls into a bin smaller than -1,000 is assigned to the -1,000</w:t>
+      </w:r>
+      <w:r>
+        <w:rPr>
+          <w:rFonts w:ascii="Times New Roman" w:hAnsi="Times New Roman" w:cs="Times New Roman"/>
+          <w:sz w:val="24"/>
+          <w:szCs w:val="24"/>
+          <w:vertAlign w:val="superscript"/>
+        </w:rPr>
+        <w:t>th</w:t>
+      </w:r>
+      <w:r>
+        <w:rPr>
+          <w:rFonts w:ascii="Times New Roman" w:hAnsi="Times New Roman" w:cs="Times New Roman"/>
+          <w:sz w:val="24"/>
+          <w:szCs w:val="24"/>
+        </w:rPr>
+        <w:t xml:space="preserve"> bin. Any fragment length that falls into a bin larger than 1,000 is assigned to the 1,000</w:t>
+      </w:r>
+      <w:r>
+        <w:rPr>
+          <w:rFonts w:ascii="Times New Roman" w:hAnsi="Times New Roman" w:cs="Times New Roman"/>
+          <w:sz w:val="24"/>
+          <w:szCs w:val="24"/>
+          <w:vertAlign w:val="superscript"/>
+        </w:rPr>
+        <w:t>th</w:t>
+      </w:r>
+      <w:r>
+        <w:rPr>
+          <w:rFonts w:ascii="Times New Roman" w:hAnsi="Times New Roman" w:cs="Times New Roman"/>
+          <w:sz w:val="24"/>
+          <w:szCs w:val="24"/>
+        </w:rPr>
+        <w:t xml:space="preserve"> bin.</w:t>
       </w:r>
     </w:p>
     <w:p>
@@ -942,7 +1084,6 @@
           <w:sz w:val="28"/>
           <w:szCs w:val="28"/>
         </w:rPr>
-        <w:lastRenderedPageBreak/>
         <w:t>Future Work</w:t>
       </w:r>
     </w:p>
@@ -1010,6 +1151,71 @@
         <w:tab/>
         <w:t xml:space="preserve">Datasets with different organisms  </w:t>
       </w:r>
+    </w:p>
+    <w:p>
+      <w:pPr>
+        <w:pStyle w:val="NoSpacing"/>
+        <w:rPr>
+          <w:rFonts w:ascii="Times New Roman" w:hAnsi="Times New Roman" w:cs="Times New Roman"/>
+          <w:sz w:val="24"/>
+          <w:szCs w:val="24"/>
+        </w:rPr>
+      </w:pPr>
+    </w:p>
+    <w:p>
+      <w:pPr>
+        <w:pStyle w:val="NoSpacing"/>
+        <w:rPr>
+          <w:rFonts w:ascii="Times New Roman" w:hAnsi="Times New Roman" w:cs="Times New Roman"/>
+          <w:sz w:val="24"/>
+          <w:szCs w:val="24"/>
+        </w:rPr>
+      </w:pPr>
+      <w:r>
+        <w:rPr>
+          <w:rFonts w:ascii="Times New Roman" w:hAnsi="Times New Roman" w:cs="Times New Roman"/>
+          <w:sz w:val="24"/>
+          <w:szCs w:val="24"/>
+        </w:rPr>
+        <w:tab/>
+        <w:t xml:space="preserve">Quality scores: </w:t>
+      </w:r>
+      <w:r>
+        <w:rPr>
+          <w:rFonts w:ascii="Times New Roman" w:hAnsi="Times New Roman" w:cs="Times New Roman"/>
+          <w:sz w:val="24"/>
+          <w:szCs w:val="24"/>
+        </w:rPr>
+        <w:t xml:space="preserve">Mean, </w:t>
+      </w:r>
+      <w:proofErr w:type="spellStart"/>
+      <w:r>
+        <w:rPr>
+          <w:rFonts w:ascii="Times New Roman" w:hAnsi="Times New Roman" w:cs="Times New Roman"/>
+          <w:sz w:val="24"/>
+          <w:szCs w:val="24"/>
+        </w:rPr>
+        <w:t>Sd</w:t>
+      </w:r>
+      <w:proofErr w:type="spellEnd"/>
+      <w:r>
+        <w:rPr>
+          <w:rFonts w:ascii="Times New Roman" w:hAnsi="Times New Roman" w:cs="Times New Roman"/>
+          <w:sz w:val="24"/>
+          <w:szCs w:val="24"/>
+        </w:rPr>
+        <w:t>, Full distribution, Average decrease in quality as a function of base</w:t>
+      </w:r>
+    </w:p>
+    <w:p>
+      <w:pPr>
+        <w:pStyle w:val="NoSpacing"/>
+        <w:rPr>
+          <w:rFonts w:ascii="Times New Roman" w:hAnsi="Times New Roman" w:cs="Times New Roman"/>
+          <w:sz w:val="24"/>
+          <w:szCs w:val="24"/>
+        </w:rPr>
+      </w:pPr>
     </w:p>
     <w:p>
       <w:pPr>
@@ -1198,7 +1404,7 @@
 </file>
 
 <file path=word/styles.xml><?xml version="1.0" encoding="utf-8"?>
-<w:styles xmlns:mc="http://schemas.openxmlformats.org/markup-compatibility/2006" xmlns:r="http://schemas.openxmlformats.org/officeDocument/2006/relationships" xmlns:w="http://schemas.openxmlformats.org/wordprocessingml/2006/main" xmlns:w14="http://schemas.microsoft.com/office/word/2010/wordml" xmlns:w15="http://schemas.microsoft.com/office/word/2012/wordml" mc:Ignorable="w14 w15">
+<w:styles xmlns:mc="http://schemas.openxmlformats.org/markup-compatibility/2006" xmlns:r="http://schemas.openxmlformats.org/officeDocument/2006/relationships" xmlns:w="http://schemas.openxmlformats.org/wordprocessingml/2006/main" xmlns:w14="http://schemas.microsoft.com/office/word/2010/wordml" xmlns:w15="http://schemas.microsoft.com/office/word/2012/wordml" xmlns:w16se="http://schemas.microsoft.com/office/word/2015/wordml/symex" mc:Ignorable="w14 w15 w16se">
   <w:docDefaults>
     <w:rPrDefault>
       <w:rPr>
@@ -1214,7 +1420,7 @@
       </w:pPr>
     </w:pPrDefault>
   </w:docDefaults>
-  <w:latentStyles w:defLockedState="0" w:defUIPriority="99" w:defSemiHidden="0" w:defUnhideWhenUsed="0" w:defQFormat="0" w:count="371">
+  <w:latentStyles w:defLockedState="0" w:defUIPriority="99" w:defSemiHidden="0" w:defUnhideWhenUsed="0" w:defQFormat="0" w:count="374">
     <w:lsdException w:name="Normal" w:uiPriority="0" w:qFormat="1"/>
     <w:lsdException w:name="heading 1" w:uiPriority="9" w:qFormat="1"/>
     <w:lsdException w:name="heading 2" w:semiHidden="1" w:uiPriority="9" w:unhideWhenUsed="1" w:qFormat="1"/>
@@ -1320,7 +1526,6 @@
     <w:lsdException w:name="HTML Sample" w:semiHidden="1" w:unhideWhenUsed="1"/>
     <w:lsdException w:name="HTML Typewriter" w:semiHidden="1" w:unhideWhenUsed="1"/>
     <w:lsdException w:name="HTML Variable" w:semiHidden="1" w:unhideWhenUsed="1"/>
-    <w:lsdException w:name="Normal Table" w:semiHidden="1" w:unhideWhenUsed="1"/>
     <w:lsdException w:name="annotation subject" w:semiHidden="1" w:unhideWhenUsed="1"/>
     <w:lsdException w:name="No List" w:semiHidden="1" w:unhideWhenUsed="1"/>
     <w:lsdException w:name="Outline List 1" w:semiHidden="1" w:unhideWhenUsed="1"/>
@@ -1365,7 +1570,6 @@
     <w:lsdException w:name="Table Professional" w:semiHidden="1" w:unhideWhenUsed="1"/>
     <w:lsdException w:name="Table Subtle 1" w:semiHidden="1" w:unhideWhenUsed="1"/>
     <w:lsdException w:name="Table Subtle 2" w:semiHidden="1" w:unhideWhenUsed="1"/>
-    <w:lsdException w:name="Table Web 1" w:semiHidden="1" w:unhideWhenUsed="1"/>
     <w:lsdException w:name="Table Web 2" w:semiHidden="1" w:unhideWhenUsed="1"/>
     <w:lsdException w:name="Table Web 3" w:semiHidden="1" w:unhideWhenUsed="1"/>
     <w:lsdException w:name="Balloon Text" w:semiHidden="1" w:unhideWhenUsed="1"/>
@@ -1586,6 +1790,9 @@
     <w:lsdException w:name="List Table 5 Dark Accent 6" w:uiPriority="50"/>
     <w:lsdException w:name="List Table 6 Colorful Accent 6" w:uiPriority="51"/>
     <w:lsdException w:name="List Table 7 Colorful Accent 6" w:uiPriority="52"/>
+    <w:lsdException w:name="Mention" w:semiHidden="1" w:unhideWhenUsed="1"/>
+    <w:lsdException w:name="Smart Hyperlink" w:semiHidden="1" w:unhideWhenUsed="1"/>
+    <w:lsdException w:name="Hashtag" w:semiHidden="1" w:unhideWhenUsed="1"/>
   </w:latentStyles>
   <w:style w:type="paragraph" w:default="1" w:styleId="Normal">
     <w:name w:val="Normal"/>

</xml_diff>